<commit_message>
ADMIN: updated tasks and rubrics to align all assessments better.
</commit_message>
<xml_diff>
--- a/Tools/assignment_maker/word/subjects/Digital Solutions/AI4/rubric.docx
+++ b/Tools/assignment_maker/word/subjects/Digital Solutions/AI4/rubric.docx
@@ -1079,10 +1079,7 @@
             </w:r>
             <w:proofErr w:type="gramStart"/>
             <w:r>
-              <w:t xml:space="preserve">statements </w:t>
-            </w:r>
-            <w:r>
-              <w:t xml:space="preserve"> for</w:t>
+              <w:t>statements  for</w:t>
             </w:r>
             <w:proofErr w:type="gramEnd"/>
             <w:r>
@@ -1493,7 +1490,7 @@
                 <w:sz w:val="20"/>
                 <w:szCs w:val="20"/>
               </w:rPr>
-              <w:t>36</w:t>
+              <w:t>20</w:t>
             </w:r>
           </w:p>
           <w:p>
@@ -1521,7 +1518,7 @@
                 <w:sz w:val="20"/>
                 <w:szCs w:val="20"/>
               </w:rPr>
-              <w:t>18</w:t>
+              <w:t>12</w:t>
             </w:r>
           </w:p>
         </w:tc>
@@ -1561,15 +1558,7 @@
                 <w:b/>
                 <w:bCs/>
               </w:rPr>
-              <w:t>Statement</w:t>
-            </w:r>
-            <w:r>
-              <w:rPr>
-                <w:rFonts w:eastAsia="Calibri"/>
-                <w:b/>
-                <w:bCs/>
-              </w:rPr>
-              <w:t xml:space="preserve"> 1</w:t>
+              <w:t>Statement 1</w:t>
             </w:r>
           </w:p>
         </w:tc>
@@ -2433,15 +2422,7 @@
                 <w:b/>
                 <w:bCs/>
               </w:rPr>
-              <w:t>Statement</w:t>
-            </w:r>
-            <w:r>
-              <w:rPr>
-                <w:rFonts w:eastAsia="Calibri"/>
-                <w:b/>
-                <w:bCs/>
-              </w:rPr>
-              <w:t xml:space="preserve"> 2</w:t>
+              <w:t>Statement 2</w:t>
             </w:r>
           </w:p>
         </w:tc>
@@ -3349,15 +3330,7 @@
                 <w:bCs/>
               </w:rPr>
               <w:lastRenderedPageBreak/>
-              <w:t>Statement</w:t>
-            </w:r>
-            <w:r>
-              <w:rPr>
-                <w:rFonts w:eastAsia="Calibri"/>
-                <w:b/>
-                <w:bCs/>
-              </w:rPr>
-              <w:t xml:space="preserve"> 3</w:t>
+              <w:t>Statement 3</w:t>
             </w:r>
           </w:p>
         </w:tc>
@@ -3409,7 +3382,41 @@
                 <w:sz w:val="22"/>
                 <w:szCs w:val="22"/>
               </w:rPr>
-              <w:t xml:space="preserve">The previous assessment item asked students to become an expert on one of the wordle game client/player features. Review some of the tutorials that students generated and identify some things you could have used to enhance your tutorials. This enhancement could be good things you should include in the future or a 'here be dragons' moment. </w:t>
+              <w:t xml:space="preserve">The previous assessment item asked students to become an expert on one of the wordle game client/player features. Review some of the </w:t>
+            </w:r>
+            <w:proofErr w:type="gramStart"/>
+            <w:r>
+              <w:rPr>
+                <w:rFonts w:eastAsia="Calibri"/>
+                <w:sz w:val="22"/>
+                <w:szCs w:val="22"/>
+              </w:rPr>
+              <w:t>tutorials</w:t>
+            </w:r>
+            <w:proofErr w:type="gramEnd"/>
+            <w:r>
+              <w:rPr>
+                <w:rFonts w:eastAsia="Calibri"/>
+                <w:sz w:val="22"/>
+                <w:szCs w:val="22"/>
+              </w:rPr>
+              <w:t xml:space="preserve"> students generated and identify </w:t>
+            </w:r>
+            <w:r>
+              <w:rPr>
+                <w:rFonts w:eastAsia="Calibri"/>
+                <w:sz w:val="22"/>
+                <w:szCs w:val="22"/>
+              </w:rPr>
+              <w:t>what</w:t>
+            </w:r>
+            <w:r>
+              <w:rPr>
+                <w:rFonts w:eastAsia="Calibri"/>
+                <w:sz w:val="22"/>
+                <w:szCs w:val="22"/>
+              </w:rPr>
+              <w:t xml:space="preserve"> you could have used to enhance your tutorials. This enhancement could be good things you should include in the future or a 'here be dragons' moment. </w:t>
             </w:r>
           </w:p>
           <w:p>
@@ -3453,7 +3460,39 @@
                 <w:sz w:val="22"/>
                 <w:szCs w:val="22"/>
               </w:rPr>
-              <w:t xml:space="preserve"> between your work or others. What worked in them what didn’t work. </w:t>
+              <w:t xml:space="preserve"> your work or others. What worked in them </w:t>
+            </w:r>
+            <w:r>
+              <w:rPr>
+                <w:rFonts w:eastAsia="Calibri"/>
+                <w:sz w:val="22"/>
+                <w:szCs w:val="22"/>
+              </w:rPr>
+              <w:t xml:space="preserve">and </w:t>
+            </w:r>
+            <w:r>
+              <w:rPr>
+                <w:rFonts w:eastAsia="Calibri"/>
+                <w:sz w:val="22"/>
+                <w:szCs w:val="22"/>
+              </w:rPr>
+              <w:t>what didn</w:t>
+            </w:r>
+            <w:r>
+              <w:rPr>
+                <w:rFonts w:eastAsia="Calibri"/>
+                <w:sz w:val="22"/>
+                <w:szCs w:val="22"/>
+              </w:rPr>
+              <w:t>'</w:t>
+            </w:r>
+            <w:r>
+              <w:rPr>
+                <w:rFonts w:eastAsia="Calibri"/>
+                <w:sz w:val="22"/>
+                <w:szCs w:val="22"/>
+              </w:rPr>
+              <w:t xml:space="preserve">t work. </w:t>
             </w:r>
           </w:p>
           <w:p>
@@ -5043,23 +5082,7 @@
                 <w:sz w:val="22"/>
                 <w:szCs w:val="22"/>
               </w:rPr>
-              <w:t>A x1</w:t>
-            </w:r>
-          </w:p>
-          <w:p>
-            <w:pPr>
-              <w:jc w:val="center"/>
-              <w:rPr>
-                <w:sz w:val="22"/>
-                <w:szCs w:val="22"/>
-              </w:rPr>
-            </w:pPr>
-            <w:r>
-              <w:rPr>
-                <w:sz w:val="22"/>
-                <w:szCs w:val="22"/>
-              </w:rPr>
-              <w:t>T x2</w:t>
+              <w:t>-</w:t>
             </w:r>
           </w:p>
         </w:tc>
@@ -5093,23 +5116,7 @@
                 <w:sz w:val="22"/>
                 <w:szCs w:val="22"/>
               </w:rPr>
-              <w:t>A __ / 4</w:t>
-            </w:r>
-          </w:p>
-          <w:p>
-            <w:pPr>
-              <w:jc w:val="center"/>
-              <w:rPr>
-                <w:sz w:val="22"/>
-                <w:szCs w:val="22"/>
-              </w:rPr>
-            </w:pPr>
-            <w:r>
-              <w:rPr>
-                <w:sz w:val="22"/>
-                <w:szCs w:val="22"/>
-              </w:rPr>
-              <w:t>T __ / 8</w:t>
+              <w:t>__ / 4</w:t>
             </w:r>
           </w:p>
         </w:tc>
@@ -5264,38 +5271,28 @@
                 <w:b/>
                 <w:bCs/>
               </w:rPr>
-              <w:t>A __/</w:t>
-            </w:r>
-            <w:r>
-              <w:rPr>
-                <w:b/>
-                <w:bCs/>
-              </w:rPr>
-              <w:t>16</w:t>
-            </w:r>
-          </w:p>
-          <w:p>
-            <w:pPr>
-              <w:jc w:val="center"/>
-              <w:rPr>
-                <w:b/>
-                <w:bCs/>
-                <w:color w:val="auto"/>
-              </w:rPr>
-            </w:pPr>
-            <w:r>
-              <w:rPr>
-                <w:b/>
-                <w:bCs/>
-              </w:rPr>
-              <w:t>T __/</w:t>
-            </w:r>
-            <w:r>
-              <w:rPr>
-                <w:b/>
-                <w:bCs/>
-              </w:rPr>
-              <w:t>20</w:t>
+              <w:t>__</w:t>
+            </w:r>
+            <w:r>
+              <w:rPr>
+                <w:b/>
+                <w:bCs/>
+              </w:rPr>
+              <w:t xml:space="preserve"> </w:t>
+            </w:r>
+            <w:r>
+              <w:rPr>
+                <w:b/>
+                <w:bCs/>
+              </w:rPr>
+              <w:t>/</w:t>
+            </w:r>
+            <w:r>
+              <w:rPr>
+                <w:b/>
+                <w:bCs/>
+              </w:rPr>
+              <w:t xml:space="preserve"> 16</w:t>
             </w:r>
           </w:p>
         </w:tc>
@@ -6075,7 +6072,14 @@
                 <w:b/>
                 <w:bCs/>
               </w:rPr>
-              <w:t>A __/64</w:t>
+              <w:t>A __/</w:t>
+            </w:r>
+            <w:r>
+              <w:rPr>
+                <w:b/>
+                <w:bCs/>
+              </w:rPr>
+              <w:t>46</w:t>
             </w:r>
             <w:r>
               <w:rPr>
@@ -6083,7 +6087,14 @@
                 <w:bCs/>
               </w:rPr>
               <w:br/>
-              <w:t>T __/78</w:t>
+              <w:t>T __/</w:t>
+            </w:r>
+            <w:r>
+              <w:rPr>
+                <w:b/>
+                <w:bCs/>
+              </w:rPr>
+              <w:t>38</w:t>
             </w:r>
           </w:p>
         </w:tc>

</xml_diff>